<commit_message>
AutomotrizApp: Archivos de entrega
</commit_message>
<xml_diff>
--- a/PII_TPI_Grupo20_Automotriz.docx
+++ b/PII_TPI_Grupo20_Automotriz.docx
@@ -678,7 +678,7 @@
           <w:r>
             <w:fldChar w:fldCharType="separate"/>
           </w:r>
-          <w:hyperlink w:anchor="_Toc118904396" w:history="1">
+          <w:hyperlink w:anchor="_Toc118931611" w:history="1">
             <w:r>
               <w:rPr>
                 <w:rStyle w:val="Hyperlink"/>
@@ -706,7 +706,7 @@
                 <w:noProof/>
                 <w:webHidden/>
               </w:rPr>
-              <w:instrText xml:space="preserve"> PAGEREF _Toc118904396 \h </w:instrText>
+              <w:instrText xml:space="preserve"> PAGEREF _Toc118931611 \h </w:instrText>
             </w:r>
             <w:r>
               <w:rPr>
@@ -748,7 +748,7 @@
               <w:noProof/>
             </w:rPr>
           </w:pPr>
-          <w:hyperlink w:anchor="_Toc118904397" w:history="1">
+          <w:hyperlink w:anchor="_Toc118931612" w:history="1">
             <w:r>
               <w:rPr>
                 <w:rStyle w:val="Hyperlink"/>
@@ -776,7 +776,7 @@
                 <w:noProof/>
                 <w:webHidden/>
               </w:rPr>
-              <w:instrText xml:space="preserve"> PAGEREF _Toc118904397 \h </w:instrText>
+              <w:instrText xml:space="preserve"> PAGEREF _Toc118931612 \h </w:instrText>
             </w:r>
             <w:r>
               <w:rPr>
@@ -818,7 +818,7 @@
               <w:noProof/>
             </w:rPr>
           </w:pPr>
-          <w:hyperlink w:anchor="_Toc118904398" w:history="1">
+          <w:hyperlink w:anchor="_Toc118931613" w:history="1">
             <w:r>
               <w:rPr>
                 <w:rStyle w:val="Hyperlink"/>
@@ -846,7 +846,7 @@
                 <w:noProof/>
                 <w:webHidden/>
               </w:rPr>
-              <w:instrText xml:space="preserve"> PAGEREF _Toc118904398 \h </w:instrText>
+              <w:instrText xml:space="preserve"> PAGEREF _Toc118931613 \h </w:instrText>
             </w:r>
             <w:r>
               <w:rPr>
@@ -888,7 +888,7 @@
               <w:noProof/>
             </w:rPr>
           </w:pPr>
-          <w:hyperlink w:anchor="_Toc118904399" w:history="1">
+          <w:hyperlink w:anchor="_Toc118931614" w:history="1">
             <w:r>
               <w:rPr>
                 <w:rStyle w:val="Hyperlink"/>
@@ -916,7 +916,7 @@
                 <w:noProof/>
                 <w:webHidden/>
               </w:rPr>
-              <w:instrText xml:space="preserve"> PAGEREF _Toc118904399 \h </w:instrText>
+              <w:instrText xml:space="preserve"> PAGEREF _Toc118931614 \h </w:instrText>
             </w:r>
             <w:r>
               <w:rPr>
@@ -949,7 +949,7 @@
         </w:p>
         <w:p>
           <w:pPr>
-            <w:pStyle w:val="TOC2"/>
+            <w:pStyle w:val="TOC1"/>
             <w:tabs>
               <w:tab w:val="right" w:leader="dot" w:pos="9350"/>
             </w:tabs>
@@ -958,14 +958,14 @@
               <w:noProof/>
             </w:rPr>
           </w:pPr>
-          <w:hyperlink w:anchor="_Toc118904400" w:history="1">
+          <w:hyperlink w:anchor="_Toc118931615" w:history="1">
             <w:r>
               <w:rPr>
                 <w:rStyle w:val="Hyperlink"/>
                 <w:noProof/>
                 <w:lang w:val="es-AR"/>
               </w:rPr>
-              <w:t>-UML</w:t>
+              <w:t>LINK DEL REPOSITORIO REPORTES EN .NET</w:t>
             </w:r>
             <w:r>
               <w:rPr>
@@ -986,7 +986,7 @@
                 <w:noProof/>
                 <w:webHidden/>
               </w:rPr>
-              <w:instrText xml:space="preserve"> PAGEREF _Toc118904400 \h </w:instrText>
+              <w:instrText xml:space="preserve"> PAGEREF _Toc118931615 \h </w:instrText>
             </w:r>
             <w:r>
               <w:rPr>
@@ -1221,7 +1221,7 @@
           <w:lang w:val="es-AR"/>
         </w:rPr>
       </w:pPr>
-      <w:bookmarkStart w:id="0" w:name="_Toc118904396"/>
+      <w:bookmarkStart w:id="0" w:name="_Toc118931611"/>
       <w:r>
         <w:rPr>
           <w:lang w:val="es-AR"/>
@@ -1491,7 +1491,23 @@
           <w:szCs w:val="28"/>
           <w:lang w:val="es-AR"/>
         </w:rPr>
-        <w:t>El sistema de contar con restricciones de usuarios</w:t>
+        <w:t>El sistema de</w:t>
+      </w:r>
+      <w:r>
+        <w:rPr>
+          <w:sz w:val="28"/>
+          <w:szCs w:val="28"/>
+          <w:lang w:val="es-AR"/>
+        </w:rPr>
+        <w:t>be</w:t>
+      </w:r>
+      <w:r>
+        <w:rPr>
+          <w:sz w:val="28"/>
+          <w:szCs w:val="28"/>
+          <w:lang w:val="es-AR"/>
+        </w:rPr>
+        <w:t xml:space="preserve"> contar con restricciones de usuarios</w:t>
       </w:r>
       <w:r>
         <w:rPr>
@@ -1557,7 +1573,7 @@
           <w:lang w:val="es-AR"/>
         </w:rPr>
       </w:pPr>
-      <w:bookmarkStart w:id="1" w:name="_Toc118904397"/>
+      <w:bookmarkStart w:id="1" w:name="_Toc118931612"/>
       <w:proofErr w:type="gramStart"/>
       <w:r>
         <w:rPr>
@@ -1597,25 +1613,7 @@
             <w:szCs w:val="28"/>
             <w:lang w:val="es-AR"/>
           </w:rPr>
-          <w:t>https://github.com/fedahu</w:t>
-        </w:r>
-        <w:r>
-          <w:rPr>
-            <w:rStyle w:val="Hyperlink"/>
-            <w:sz w:val="28"/>
-            <w:szCs w:val="28"/>
-            <w:lang w:val="es-AR"/>
-          </w:rPr>
-          <w:t>m</w:t>
-        </w:r>
-        <w:r>
-          <w:rPr>
-            <w:rStyle w:val="Hyperlink"/>
-            <w:sz w:val="28"/>
-            <w:szCs w:val="28"/>
-            <w:lang w:val="es-AR"/>
-          </w:rPr>
-          <w:t>ada/automotriz-app</w:t>
+          <w:t>https://github.com/fedahumada/automotriz-app</w:t>
         </w:r>
       </w:hyperlink>
     </w:p>
@@ -1665,7 +1663,7 @@
           <w:lang w:val="es-AR"/>
         </w:rPr>
       </w:pPr>
-      <w:bookmarkStart w:id="2" w:name="_Toc118904398"/>
+      <w:bookmarkStart w:id="2" w:name="_Toc118931613"/>
       <w:r>
         <w:rPr>
           <w:lang w:val="es-AR"/>
@@ -1695,7 +1693,7 @@
           <w:lang w:val="es-AR"/>
         </w:rPr>
       </w:pPr>
-      <w:bookmarkStart w:id="3" w:name="_Toc118904399"/>
+      <w:bookmarkStart w:id="3" w:name="_Toc118931614"/>
       <w:r>
         <w:rPr>
           <w:noProof/>
@@ -1917,13 +1915,28 @@
           <w:lang w:val="es-AR"/>
         </w:rPr>
       </w:pPr>
-      <w:bookmarkStart w:id="4" w:name="_Toc118904400"/>
-      <w:r>
-        <w:rPr>
-          <w:lang w:val="es-AR"/>
-        </w:rPr>
-        <w:lastRenderedPageBreak/>
-        <w:t>-UML</w:t>
+    </w:p>
+    <w:p>
+      <w:pPr>
+        <w:pStyle w:val="Heading1"/>
+        <w:rPr>
+          <w:lang w:val="es-AR"/>
+        </w:rPr>
+      </w:pPr>
+      <w:bookmarkStart w:id="4" w:name="_Toc118931615"/>
+      <w:proofErr w:type="gramStart"/>
+      <w:r>
+        <w:rPr>
+          <w:lang w:val="es-AR"/>
+        </w:rPr>
+        <w:t>LINK</w:t>
+      </w:r>
+      <w:proofErr w:type="gramEnd"/>
+      <w:r>
+        <w:rPr>
+          <w:lang w:val="es-AR"/>
+        </w:rPr>
+        <w:t xml:space="preserve"> DEL REPOSITORIO REPORTES EN .NET</w:t>
       </w:r>
       <w:bookmarkEnd w:id="4"/>
     </w:p>
@@ -1937,691 +1950,51 @@
     <w:p>
       <w:pPr>
         <w:rPr>
-          <w:lang w:val="es-AR"/>
-        </w:rPr>
-      </w:pPr>
-    </w:p>
-    <w:p>
-      <w:pPr>
-        <w:rPr>
-          <w:lang w:val="es-AR"/>
-        </w:rPr>
-      </w:pPr>
-      <w:r>
-        <w:rPr>
-          <w:noProof/>
-          <w:lang w:val="es-AR"/>
-        </w:rPr>
-        <w:drawing>
-          <wp:anchor distT="0" distB="0" distL="114300" distR="114300" simplePos="0" relativeHeight="251660288" behindDoc="0" locked="0" layoutInCell="1" allowOverlap="1" wp14:anchorId="0901C1AA" wp14:editId="3F2F54D2">
-            <wp:simplePos x="0" y="0"/>
-            <wp:positionH relativeFrom="margin">
-              <wp:align>center</wp:align>
-            </wp:positionH>
-            <wp:positionV relativeFrom="paragraph">
-              <wp:posOffset>14671</wp:posOffset>
-            </wp:positionV>
-            <wp:extent cx="6153150" cy="3124200"/>
-            <wp:effectExtent l="0" t="0" r="0" b="0"/>
-            <wp:wrapNone/>
-            <wp:docPr id="7" name="Picture 7" descr="Graphical user interface, application&#10;&#10;Description automatically generated"/>
-            <wp:cNvGraphicFramePr>
-              <a:graphicFrameLocks xmlns:a="http://schemas.openxmlformats.org/drawingml/2006/main" noChangeAspect="1"/>
-            </wp:cNvGraphicFramePr>
-            <a:graphic xmlns:a="http://schemas.openxmlformats.org/drawingml/2006/main">
-              <a:graphicData uri="http://schemas.openxmlformats.org/drawingml/2006/picture">
-                <pic:pic xmlns:pic="http://schemas.openxmlformats.org/drawingml/2006/picture">
-                  <pic:nvPicPr>
-                    <pic:cNvPr id="7" name="Picture 7" descr="Graphical user interface, application&#10;&#10;Description automatically generated"/>
-                    <pic:cNvPicPr/>
-                  </pic:nvPicPr>
-                  <pic:blipFill>
-                    <a:blip r:embed="rId12">
-                      <a:extLst>
-                        <a:ext uri="{28A0092B-C50C-407E-A947-70E740481C1C}">
-                          <a14:useLocalDpi xmlns:a14="http://schemas.microsoft.com/office/drawing/2010/main" val="0"/>
-                        </a:ext>
-                      </a:extLst>
-                    </a:blip>
-                    <a:stretch>
-                      <a:fillRect/>
-                    </a:stretch>
-                  </pic:blipFill>
-                  <pic:spPr>
-                    <a:xfrm>
-                      <a:off x="0" y="0"/>
-                      <a:ext cx="6153150" cy="3124200"/>
-                    </a:xfrm>
-                    <a:prstGeom prst="rect">
-                      <a:avLst/>
-                    </a:prstGeom>
-                  </pic:spPr>
-                </pic:pic>
-              </a:graphicData>
-            </a:graphic>
-          </wp:anchor>
-        </w:drawing>
-      </w:r>
-    </w:p>
-    <w:p>
-      <w:pPr>
-        <w:rPr>
-          <w:lang w:val="es-AR"/>
-        </w:rPr>
-      </w:pPr>
-    </w:p>
-    <w:p>
-      <w:pPr>
-        <w:rPr>
-          <w:lang w:val="es-AR"/>
-        </w:rPr>
-      </w:pPr>
-    </w:p>
-    <w:p>
-      <w:pPr>
-        <w:rPr>
-          <w:lang w:val="es-AR"/>
-        </w:rPr>
-      </w:pPr>
-    </w:p>
-    <w:p>
-      <w:pPr>
-        <w:rPr>
-          <w:lang w:val="es-AR"/>
-        </w:rPr>
-      </w:pPr>
-    </w:p>
-    <w:p>
-      <w:pPr>
-        <w:rPr>
-          <w:lang w:val="es-AR"/>
-        </w:rPr>
-      </w:pPr>
-    </w:p>
-    <w:p>
-      <w:pPr>
-        <w:rPr>
-          <w:lang w:val="es-AR"/>
-        </w:rPr>
-      </w:pPr>
-    </w:p>
-    <w:p>
-      <w:pPr>
-        <w:rPr>
-          <w:lang w:val="es-AR"/>
-        </w:rPr>
-      </w:pPr>
-    </w:p>
-    <w:p>
-      <w:pPr>
-        <w:rPr>
-          <w:lang w:val="es-AR"/>
-        </w:rPr>
-      </w:pPr>
-    </w:p>
-    <w:p>
-      <w:pPr>
-        <w:rPr>
-          <w:lang w:val="es-AR"/>
-        </w:rPr>
-      </w:pPr>
-    </w:p>
-    <w:p>
-      <w:pPr>
-        <w:rPr>
-          <w:lang w:val="es-AR"/>
-        </w:rPr>
-      </w:pPr>
-    </w:p>
-    <w:p>
-      <w:pPr>
-        <w:rPr>
-          <w:lang w:val="es-AR"/>
-        </w:rPr>
-      </w:pPr>
-    </w:p>
-    <w:p>
-      <w:pPr>
-        <w:rPr>
-          <w:lang w:val="es-AR"/>
-        </w:rPr>
-      </w:pPr>
-    </w:p>
-    <w:p>
-      <w:pPr>
-        <w:rPr>
-          <w:lang w:val="es-AR"/>
-        </w:rPr>
-      </w:pPr>
-      <w:r>
-        <w:rPr>
-          <w:noProof/>
-          <w:lang w:val="es-AR"/>
-        </w:rPr>
-        <w:drawing>
-          <wp:anchor distT="0" distB="0" distL="114300" distR="114300" simplePos="0" relativeHeight="251663360" behindDoc="0" locked="0" layoutInCell="1" allowOverlap="1" wp14:anchorId="0DD946E2" wp14:editId="01E9C454">
-            <wp:simplePos x="0" y="0"/>
-            <wp:positionH relativeFrom="margin">
-              <wp:align>center</wp:align>
-            </wp:positionH>
-            <wp:positionV relativeFrom="paragraph">
-              <wp:posOffset>52070</wp:posOffset>
-            </wp:positionV>
-            <wp:extent cx="5353050" cy="2533650"/>
-            <wp:effectExtent l="0" t="0" r="0" b="0"/>
-            <wp:wrapNone/>
-            <wp:docPr id="10" name="Picture 10" descr="Graphical user interface, application&#10;&#10;Description automatically generated"/>
-            <wp:cNvGraphicFramePr>
-              <a:graphicFrameLocks xmlns:a="http://schemas.openxmlformats.org/drawingml/2006/main" noChangeAspect="1"/>
-            </wp:cNvGraphicFramePr>
-            <a:graphic xmlns:a="http://schemas.openxmlformats.org/drawingml/2006/main">
-              <a:graphicData uri="http://schemas.openxmlformats.org/drawingml/2006/picture">
-                <pic:pic xmlns:pic="http://schemas.openxmlformats.org/drawingml/2006/picture">
-                  <pic:nvPicPr>
-                    <pic:cNvPr id="10" name="Picture 10" descr="Graphical user interface, application&#10;&#10;Description automatically generated"/>
-                    <pic:cNvPicPr/>
-                  </pic:nvPicPr>
-                  <pic:blipFill>
-                    <a:blip r:embed="rId13">
-                      <a:extLst>
-                        <a:ext uri="{28A0092B-C50C-407E-A947-70E740481C1C}">
-                          <a14:useLocalDpi xmlns:a14="http://schemas.microsoft.com/office/drawing/2010/main" val="0"/>
-                        </a:ext>
-                      </a:extLst>
-                    </a:blip>
-                    <a:stretch>
-                      <a:fillRect/>
-                    </a:stretch>
-                  </pic:blipFill>
-                  <pic:spPr>
-                    <a:xfrm>
-                      <a:off x="0" y="0"/>
-                      <a:ext cx="5353050" cy="2533650"/>
-                    </a:xfrm>
-                    <a:prstGeom prst="rect">
-                      <a:avLst/>
-                    </a:prstGeom>
-                  </pic:spPr>
-                </pic:pic>
-              </a:graphicData>
-            </a:graphic>
-          </wp:anchor>
-        </w:drawing>
-      </w:r>
-    </w:p>
-    <w:p>
-      <w:pPr>
-        <w:rPr>
-          <w:lang w:val="es-AR"/>
-        </w:rPr>
-      </w:pPr>
-    </w:p>
-    <w:p>
-      <w:pPr>
-        <w:rPr>
-          <w:lang w:val="es-AR"/>
-        </w:rPr>
-      </w:pPr>
-    </w:p>
-    <w:p>
-      <w:pPr>
-        <w:rPr>
-          <w:lang w:val="es-AR"/>
-        </w:rPr>
-      </w:pPr>
-    </w:p>
-    <w:p>
-      <w:pPr>
-        <w:rPr>
-          <w:lang w:val="es-AR"/>
-        </w:rPr>
-      </w:pPr>
-    </w:p>
-    <w:p>
-      <w:pPr>
-        <w:rPr>
-          <w:lang w:val="es-AR"/>
-        </w:rPr>
-      </w:pPr>
-    </w:p>
-    <w:p>
-      <w:pPr>
-        <w:rPr>
-          <w:lang w:val="es-AR"/>
-        </w:rPr>
-      </w:pPr>
-    </w:p>
-    <w:p>
-      <w:pPr>
-        <w:rPr>
-          <w:lang w:val="es-AR"/>
-        </w:rPr>
-      </w:pPr>
-    </w:p>
-    <w:p>
-      <w:pPr>
-        <w:rPr>
-          <w:lang w:val="es-AR"/>
-        </w:rPr>
-      </w:pPr>
-    </w:p>
-    <w:p>
-      <w:pPr>
-        <w:rPr>
-          <w:lang w:val="es-AR"/>
-        </w:rPr>
-      </w:pPr>
-    </w:p>
-    <w:p>
-      <w:pPr>
-        <w:rPr>
-          <w:lang w:val="es-AR"/>
-        </w:rPr>
-      </w:pPr>
-    </w:p>
-    <w:p>
-      <w:pPr>
-        <w:rPr>
-          <w:lang w:val="es-AR"/>
-        </w:rPr>
-      </w:pPr>
-    </w:p>
-    <w:p>
-      <w:pPr>
-        <w:rPr>
-          <w:lang w:val="es-AR"/>
-        </w:rPr>
-      </w:pPr>
-    </w:p>
-    <w:p>
-      <w:pPr>
-        <w:rPr>
-          <w:lang w:val="es-AR"/>
-        </w:rPr>
-      </w:pPr>
-    </w:p>
-    <w:p>
-      <w:pPr>
-        <w:rPr>
-          <w:lang w:val="es-AR"/>
-        </w:rPr>
-      </w:pPr>
-    </w:p>
-    <w:p>
-      <w:pPr>
-        <w:rPr>
-          <w:lang w:val="es-AR"/>
-        </w:rPr>
-      </w:pPr>
-    </w:p>
-    <w:p>
-      <w:pPr>
-        <w:rPr>
-          <w:lang w:val="es-AR"/>
-        </w:rPr>
-      </w:pPr>
-    </w:p>
-    <w:p>
-      <w:pPr>
-        <w:rPr>
-          <w:lang w:val="es-AR"/>
-        </w:rPr>
-      </w:pPr>
-      <w:r>
-        <w:rPr>
-          <w:noProof/>
-          <w:lang w:val="es-AR"/>
-        </w:rPr>
-        <w:drawing>
-          <wp:anchor distT="0" distB="0" distL="114300" distR="114300" simplePos="0" relativeHeight="251664384" behindDoc="0" locked="0" layoutInCell="1" allowOverlap="1" wp14:anchorId="7670B4B2" wp14:editId="547D1FA4">
-            <wp:simplePos x="0" y="0"/>
-            <wp:positionH relativeFrom="page">
-              <wp:align>center</wp:align>
-            </wp:positionH>
-            <wp:positionV relativeFrom="paragraph">
-              <wp:posOffset>261620</wp:posOffset>
-            </wp:positionV>
-            <wp:extent cx="6124575" cy="2400300"/>
-            <wp:effectExtent l="0" t="0" r="9525" b="0"/>
-            <wp:wrapNone/>
-            <wp:docPr id="11" name="Picture 11" descr="Graphical user interface, application&#10;&#10;Description automatically generated"/>
-            <wp:cNvGraphicFramePr>
-              <a:graphicFrameLocks xmlns:a="http://schemas.openxmlformats.org/drawingml/2006/main" noChangeAspect="1"/>
-            </wp:cNvGraphicFramePr>
-            <a:graphic xmlns:a="http://schemas.openxmlformats.org/drawingml/2006/main">
-              <a:graphicData uri="http://schemas.openxmlformats.org/drawingml/2006/picture">
-                <pic:pic xmlns:pic="http://schemas.openxmlformats.org/drawingml/2006/picture">
-                  <pic:nvPicPr>
-                    <pic:cNvPr id="11" name="Picture 11" descr="Graphical user interface, application&#10;&#10;Description automatically generated"/>
-                    <pic:cNvPicPr/>
-                  </pic:nvPicPr>
-                  <pic:blipFill>
-                    <a:blip r:embed="rId14">
-                      <a:extLst>
-                        <a:ext uri="{28A0092B-C50C-407E-A947-70E740481C1C}">
-                          <a14:useLocalDpi xmlns:a14="http://schemas.microsoft.com/office/drawing/2010/main" val="0"/>
-                        </a:ext>
-                      </a:extLst>
-                    </a:blip>
-                    <a:stretch>
-                      <a:fillRect/>
-                    </a:stretch>
-                  </pic:blipFill>
-                  <pic:spPr>
-                    <a:xfrm>
-                      <a:off x="0" y="0"/>
-                      <a:ext cx="6124575" cy="2400300"/>
-                    </a:xfrm>
-                    <a:prstGeom prst="rect">
-                      <a:avLst/>
-                    </a:prstGeom>
-                  </pic:spPr>
-                </pic:pic>
-              </a:graphicData>
-            </a:graphic>
-          </wp:anchor>
-        </w:drawing>
-      </w:r>
-    </w:p>
-    <w:p>
-      <w:pPr>
-        <w:rPr>
-          <w:lang w:val="es-AR"/>
-        </w:rPr>
-      </w:pPr>
-    </w:p>
-    <w:p>
-      <w:pPr>
-        <w:rPr>
-          <w:lang w:val="es-AR"/>
-        </w:rPr>
-      </w:pPr>
-    </w:p>
-    <w:p>
-      <w:pPr>
-        <w:rPr>
-          <w:lang w:val="es-AR"/>
-        </w:rPr>
-      </w:pPr>
-    </w:p>
-    <w:p>
-      <w:pPr>
-        <w:rPr>
-          <w:lang w:val="es-AR"/>
-        </w:rPr>
-      </w:pPr>
-    </w:p>
-    <w:p>
-      <w:pPr>
-        <w:rPr>
-          <w:lang w:val="es-AR"/>
-        </w:rPr>
-      </w:pPr>
-    </w:p>
-    <w:p>
-      <w:pPr>
-        <w:rPr>
-          <w:lang w:val="es-AR"/>
-        </w:rPr>
-      </w:pPr>
-    </w:p>
-    <w:p>
-      <w:pPr>
-        <w:rPr>
-          <w:lang w:val="es-AR"/>
-        </w:rPr>
-      </w:pPr>
-    </w:p>
-    <w:p>
-      <w:pPr>
-        <w:rPr>
-          <w:lang w:val="es-AR"/>
-        </w:rPr>
-      </w:pPr>
-    </w:p>
-    <w:p>
-      <w:pPr>
-        <w:rPr>
-          <w:lang w:val="es-AR"/>
-        </w:rPr>
-      </w:pPr>
-    </w:p>
-    <w:p>
-      <w:pPr>
-        <w:rPr>
-          <w:lang w:val="es-AR"/>
-        </w:rPr>
-      </w:pPr>
-    </w:p>
-    <w:p>
-      <w:pPr>
-        <w:rPr>
-          <w:lang w:val="es-AR"/>
-        </w:rPr>
-      </w:pPr>
-      <w:r>
-        <w:rPr>
-          <w:noProof/>
-          <w:lang w:val="es-AR"/>
-        </w:rPr>
-        <w:drawing>
-          <wp:anchor distT="0" distB="0" distL="114300" distR="114300" simplePos="0" relativeHeight="251662336" behindDoc="0" locked="0" layoutInCell="1" allowOverlap="1" wp14:anchorId="650A82CC" wp14:editId="6D2D4676">
-            <wp:simplePos x="0" y="0"/>
-            <wp:positionH relativeFrom="margin">
-              <wp:align>center</wp:align>
-            </wp:positionH>
-            <wp:positionV relativeFrom="paragraph">
-              <wp:posOffset>270029</wp:posOffset>
-            </wp:positionV>
-            <wp:extent cx="6048375" cy="2114550"/>
-            <wp:effectExtent l="0" t="0" r="9525" b="0"/>
-            <wp:wrapNone/>
-            <wp:docPr id="9" name="Picture 9" descr="Graphical user interface, application, chat or text message&#10;&#10;Description automatically generated"/>
-            <wp:cNvGraphicFramePr>
-              <a:graphicFrameLocks xmlns:a="http://schemas.openxmlformats.org/drawingml/2006/main" noChangeAspect="1"/>
-            </wp:cNvGraphicFramePr>
-            <a:graphic xmlns:a="http://schemas.openxmlformats.org/drawingml/2006/main">
-              <a:graphicData uri="http://schemas.openxmlformats.org/drawingml/2006/picture">
-                <pic:pic xmlns:pic="http://schemas.openxmlformats.org/drawingml/2006/picture">
-                  <pic:nvPicPr>
-                    <pic:cNvPr id="9" name="Picture 9" descr="Graphical user interface, application, chat or text message&#10;&#10;Description automatically generated"/>
-                    <pic:cNvPicPr/>
-                  </pic:nvPicPr>
-                  <pic:blipFill>
-                    <a:blip r:embed="rId15">
-                      <a:extLst>
-                        <a:ext uri="{28A0092B-C50C-407E-A947-70E740481C1C}">
-                          <a14:useLocalDpi xmlns:a14="http://schemas.microsoft.com/office/drawing/2010/main" val="0"/>
-                        </a:ext>
-                      </a:extLst>
-                    </a:blip>
-                    <a:stretch>
-                      <a:fillRect/>
-                    </a:stretch>
-                  </pic:blipFill>
-                  <pic:spPr>
-                    <a:xfrm>
-                      <a:off x="0" y="0"/>
-                      <a:ext cx="6048375" cy="2114550"/>
-                    </a:xfrm>
-                    <a:prstGeom prst="rect">
-                      <a:avLst/>
-                    </a:prstGeom>
-                  </pic:spPr>
-                </pic:pic>
-              </a:graphicData>
-            </a:graphic>
-          </wp:anchor>
-        </w:drawing>
-      </w:r>
-    </w:p>
-    <w:p>
-      <w:pPr>
-        <w:rPr>
-          <w:lang w:val="es-AR"/>
-        </w:rPr>
-      </w:pPr>
-    </w:p>
-    <w:p>
-      <w:pPr>
-        <w:rPr>
-          <w:lang w:val="es-AR"/>
-        </w:rPr>
-      </w:pPr>
-    </w:p>
-    <w:p>
-      <w:pPr>
-        <w:rPr>
-          <w:lang w:val="es-AR"/>
-        </w:rPr>
-      </w:pPr>
-    </w:p>
-    <w:p>
-      <w:pPr>
-        <w:rPr>
-          <w:lang w:val="es-AR"/>
-        </w:rPr>
-      </w:pPr>
-    </w:p>
-    <w:p>
-      <w:pPr>
-        <w:rPr>
-          <w:lang w:val="es-AR"/>
-        </w:rPr>
-      </w:pPr>
-    </w:p>
-    <w:p>
-      <w:pPr>
-        <w:rPr>
-          <w:lang w:val="es-AR"/>
-        </w:rPr>
-      </w:pPr>
-    </w:p>
-    <w:p>
-      <w:pPr>
-        <w:rPr>
-          <w:lang w:val="es-AR"/>
-        </w:rPr>
-      </w:pPr>
-    </w:p>
-    <w:p>
-      <w:pPr>
-        <w:rPr>
-          <w:lang w:val="es-AR"/>
-        </w:rPr>
-      </w:pPr>
-    </w:p>
-    <w:p>
-      <w:pPr>
-        <w:rPr>
-          <w:lang w:val="es-AR"/>
-        </w:rPr>
-      </w:pPr>
-    </w:p>
-    <w:p>
-      <w:pPr>
-        <w:rPr>
-          <w:lang w:val="es-AR"/>
-        </w:rPr>
-      </w:pPr>
-    </w:p>
-    <w:p>
-      <w:pPr>
-        <w:rPr>
-          <w:lang w:val="es-AR"/>
-        </w:rPr>
-      </w:pPr>
-    </w:p>
-    <w:p>
-      <w:pPr>
-        <w:rPr>
-          <w:lang w:val="es-AR"/>
-        </w:rPr>
-      </w:pPr>
-    </w:p>
-    <w:p>
-      <w:pPr>
-        <w:rPr>
-          <w:lang w:val="es-AR"/>
-        </w:rPr>
-      </w:pPr>
-    </w:p>
-    <w:p>
-      <w:pPr>
-        <w:rPr>
-          <w:lang w:val="es-AR"/>
-        </w:rPr>
-      </w:pPr>
-    </w:p>
-    <w:p>
-      <w:pPr>
-        <w:rPr>
-          <w:lang w:val="es-AR"/>
-        </w:rPr>
-      </w:pPr>
-      <w:r>
-        <w:rPr>
-          <w:noProof/>
-          <w:lang w:val="es-AR"/>
-        </w:rPr>
-        <w:lastRenderedPageBreak/>
-        <w:drawing>
-          <wp:anchor distT="0" distB="0" distL="114300" distR="114300" simplePos="0" relativeHeight="251661312" behindDoc="0" locked="0" layoutInCell="1" allowOverlap="1" wp14:anchorId="453494F4" wp14:editId="2F67D259">
-            <wp:simplePos x="0" y="0"/>
-            <wp:positionH relativeFrom="margin">
-              <wp:align>right</wp:align>
-            </wp:positionH>
-            <wp:positionV relativeFrom="paragraph">
-              <wp:posOffset>-20276</wp:posOffset>
-            </wp:positionV>
-            <wp:extent cx="6105525" cy="4429125"/>
-            <wp:effectExtent l="0" t="0" r="9525" b="9525"/>
-            <wp:wrapNone/>
-            <wp:docPr id="8" name="Picture 8" descr="Graphical user interface&#10;&#10;Description automatically generated"/>
-            <wp:cNvGraphicFramePr>
-              <a:graphicFrameLocks xmlns:a="http://schemas.openxmlformats.org/drawingml/2006/main" noChangeAspect="1"/>
-            </wp:cNvGraphicFramePr>
-            <a:graphic xmlns:a="http://schemas.openxmlformats.org/drawingml/2006/main">
-              <a:graphicData uri="http://schemas.openxmlformats.org/drawingml/2006/picture">
-                <pic:pic xmlns:pic="http://schemas.openxmlformats.org/drawingml/2006/picture">
-                  <pic:nvPicPr>
-                    <pic:cNvPr id="8" name="Picture 8" descr="Graphical user interface&#10;&#10;Description automatically generated"/>
-                    <pic:cNvPicPr/>
-                  </pic:nvPicPr>
-                  <pic:blipFill>
-                    <a:blip r:embed="rId16">
-                      <a:extLst>
-                        <a:ext uri="{28A0092B-C50C-407E-A947-70E740481C1C}">
-                          <a14:useLocalDpi xmlns:a14="http://schemas.microsoft.com/office/drawing/2010/main" val="0"/>
-                        </a:ext>
-                      </a:extLst>
-                    </a:blip>
-                    <a:stretch>
-                      <a:fillRect/>
-                    </a:stretch>
-                  </pic:blipFill>
-                  <pic:spPr>
-                    <a:xfrm>
-                      <a:off x="0" y="0"/>
-                      <a:ext cx="6105525" cy="4429125"/>
-                    </a:xfrm>
-                    <a:prstGeom prst="rect">
-                      <a:avLst/>
-                    </a:prstGeom>
-                  </pic:spPr>
-                </pic:pic>
-              </a:graphicData>
-            </a:graphic>
-          </wp:anchor>
-        </w:drawing>
-      </w:r>
-    </w:p>
-    <w:p>
-      <w:pPr>
-        <w:rPr>
-          <w:lang w:val="es-AR"/>
-        </w:rPr>
-      </w:pPr>
+          <w:sz w:val="28"/>
+          <w:szCs w:val="28"/>
+          <w:lang w:val="es-AR"/>
+        </w:rPr>
+      </w:pPr>
+      <w:hyperlink r:id="rId12" w:history="1">
+        <w:r>
+          <w:rPr>
+            <w:rStyle w:val="Hyperlink"/>
+            <w:sz w:val="28"/>
+            <w:szCs w:val="28"/>
+            <w:lang w:val="es-AR"/>
+          </w:rPr>
+          <w:t>https://github.com/AhmadKelany/ReportingInDotNet</w:t>
+        </w:r>
+      </w:hyperlink>
+    </w:p>
+    <w:p>
+      <w:pPr>
+        <w:rPr>
+          <w:sz w:val="28"/>
+          <w:szCs w:val="28"/>
+          <w:lang w:val="es-AR"/>
+        </w:rPr>
+      </w:pPr>
+    </w:p>
+    <w:p>
+      <w:pPr>
+        <w:rPr>
+          <w:sz w:val="28"/>
+          <w:szCs w:val="28"/>
+          <w:lang w:val="es-AR"/>
+        </w:rPr>
+      </w:pPr>
+      <w:hyperlink r:id="rId13" w:history="1">
+        <w:r>
+          <w:rPr>
+            <w:rStyle w:val="Hyperlink"/>
+            <w:sz w:val="28"/>
+            <w:szCs w:val="28"/>
+            <w:lang w:val="es-AR"/>
+          </w:rPr>
+          <w:t>https://www.youtube.com/watch?v=Ul6r0GZXgsg&amp;t=318s</w:t>
+        </w:r>
+      </w:hyperlink>
     </w:p>
     <w:p>
       <w:pPr>

</xml_diff>